<commit_message>
2. Kapitel wurde geschrieben
</commit_message>
<xml_diff>
--- a/Buch.docx
+++ b/Buch.docx
@@ -7,6 +7,13 @@
         <w:t>Mehmet schrieb das erste Kapitel!</w:t>
       </w:r>
     </w:p>
+    <w:p/>
+    <w:p>
+      <w:r>
+        <w:t>Akkaya schrieb das zweite Kapitel!</w:t>
+      </w:r>
+    </w:p>
+    <w:p/>
     <w:sectPr>
       <w:pgSz w:w="12240" w:h="15840"/>
       <w:pgMar w:top="1440" w:right="1440" w:bottom="1440" w:left="1440" w:header="720" w:footer="720" w:gutter="0"/>

</xml_diff>

<commit_message>
3. Kapitel wurde geschrieben
</commit_message>
<xml_diff>
--- a/Buch.docx
+++ b/Buch.docx
@@ -4,13 +4,91 @@
   <w:body>
     <w:p>
       <w:r>
-        <w:t>Mehmet schrieb das erste Kapitel!</w:t>
+        <w:t xml:space="preserve">Mehmet </w:t>
+      </w:r>
+      <w:proofErr w:type="spellStart"/>
+      <w:r>
+        <w:t>schrieb</w:t>
+      </w:r>
+      <w:proofErr w:type="spellEnd"/>
+      <w:r>
+        <w:t xml:space="preserve"> das </w:t>
+      </w:r>
+      <w:proofErr w:type="spellStart"/>
+      <w:r>
+        <w:t>erste</w:t>
+      </w:r>
+      <w:proofErr w:type="spellEnd"/>
+      <w:r>
+        <w:t xml:space="preserve"> </w:t>
+      </w:r>
+      <w:proofErr w:type="spellStart"/>
+      <w:r>
+        <w:t>Kapitel</w:t>
+      </w:r>
+      <w:proofErr w:type="spellEnd"/>
+      <w:r>
+        <w:t>!</w:t>
       </w:r>
     </w:p>
     <w:p/>
     <w:p>
       <w:r>
-        <w:t>Akkaya schrieb das zweite Kapitel!</w:t>
+        <w:t xml:space="preserve">Akkaya </w:t>
+      </w:r>
+      <w:proofErr w:type="spellStart"/>
+      <w:r>
+        <w:t>schrieb</w:t>
+      </w:r>
+      <w:proofErr w:type="spellEnd"/>
+      <w:r>
+        <w:t xml:space="preserve"> das </w:t>
+      </w:r>
+      <w:proofErr w:type="spellStart"/>
+      <w:r>
+        <w:t>zweite</w:t>
+      </w:r>
+      <w:proofErr w:type="spellEnd"/>
+      <w:r>
+        <w:t xml:space="preserve"> </w:t>
+      </w:r>
+      <w:proofErr w:type="spellStart"/>
+      <w:r>
+        <w:t>Kapitel</w:t>
+      </w:r>
+      <w:proofErr w:type="spellEnd"/>
+      <w:r>
+        <w:t>!</w:t>
+      </w:r>
+    </w:p>
+    <w:p/>
+    <w:p>
+      <w:r>
+        <w:t xml:space="preserve">Ozlem </w:t>
+      </w:r>
+      <w:proofErr w:type="spellStart"/>
+      <w:r>
+        <w:t>schrieb</w:t>
+      </w:r>
+      <w:proofErr w:type="spellEnd"/>
+      <w:r>
+        <w:t xml:space="preserve"> das </w:t>
+      </w:r>
+      <w:proofErr w:type="spellStart"/>
+      <w:r>
+        <w:t>dritte</w:t>
+      </w:r>
+      <w:proofErr w:type="spellEnd"/>
+      <w:r>
+        <w:t xml:space="preserve"> </w:t>
+      </w:r>
+      <w:proofErr w:type="spellStart"/>
+      <w:r>
+        <w:t>Kapitel</w:t>
+      </w:r>
+      <w:proofErr w:type="spellEnd"/>
+      <w:r>
+        <w:t>!</w:t>
       </w:r>
     </w:p>
     <w:p/>

</xml_diff>